<commit_message>
[ADD] Project Education Odoo
</commit_message>
<xml_diff>
--- a/src/Document/CV.docx
+++ b/src/Document/CV.docx
@@ -438,7 +438,7 @@
       </w:pPr>
       <w:r>
         <w:pict w14:anchorId="41E367A3">
-          <v:shape id="Gráfico 3" o:spid="_x0000_i1026" type="#_x0000_t75" alt="Sobre con relleno sólido" style="width:18pt;height:18pt;visibility:visible" o:gfxdata="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">
+          <v:shape id="Gráfico 3" o:spid="_x0000_i1025" type="#_x0000_t75" alt="Sobre con relleno sólido" style="width:18pt;height:18pt;visibility:visible" o:gfxdata="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">
             <v:imagedata r:id="rId12" o:title="" croptop="-7919f" cropbottom="-8465f" cropright="-440f"/>
           </v:shape>
         </w:pict>
@@ -934,6 +934,303 @@
         <w:rPr>
           <w:rFonts w:ascii="Arial" w:eastAsia="Arial" w:hAnsi="Arial" w:cs="Arial"/>
           <w:b/>
+          <w:bCs/>
+          <w:color w:val="2F5496"/>
+          <w:sz w:val="21"/>
+          <w:szCs w:val="21"/>
+          <w:lang w:val="es-EC"/>
+        </w:rPr>
+      </w:pPr>
+      <w:proofErr w:type="spellStart"/>
+      <w:r>
+        <w:rPr>
+          <w:rFonts w:ascii="Arial" w:eastAsia="Arial" w:hAnsi="Arial" w:cs="Arial"/>
+          <w:b/>
+          <w:bCs/>
+          <w:color w:val="2F5496"/>
+          <w:sz w:val="21"/>
+          <w:szCs w:val="21"/>
+          <w:lang w:val="es-EC"/>
+        </w:rPr>
+        <w:t>Freelancer</w:t>
+      </w:r>
+      <w:proofErr w:type="spellEnd"/>
+      <w:r>
+        <w:rPr>
+          <w:rFonts w:ascii="Arial" w:eastAsia="Arial" w:hAnsi="Arial" w:cs="Arial"/>
+          <w:b/>
+          <w:bCs/>
+          <w:color w:val="2F5496"/>
+          <w:sz w:val="21"/>
+          <w:szCs w:val="21"/>
+          <w:lang w:val="es-EC"/>
+        </w:rPr>
+        <w:t xml:space="preserve"> – Salcedo, Ecuador</w:t>
+      </w:r>
+    </w:p>
+    <w:p>
+      <w:pPr>
+        <w:tabs>
+          <w:tab w:val="left" w:pos="1134"/>
+          <w:tab w:val="right" w:pos="10503"/>
+        </w:tabs>
+        <w:spacing w:line="360" w:lineRule="auto"/>
+        <w:ind w:left="0" w:hanging="2"/>
+        <w:rPr>
+          <w:rFonts w:ascii="Arial" w:eastAsia="Arial" w:hAnsi="Arial" w:cs="Arial"/>
+          <w:b/>
+          <w:bCs/>
+          <w:sz w:val="21"/>
+          <w:szCs w:val="21"/>
+          <w:lang w:val="es-EC"/>
+        </w:rPr>
+      </w:pPr>
+      <w:r>
+        <w:rPr>
+          <w:rFonts w:ascii="Arial" w:eastAsia="Arial" w:hAnsi="Arial" w:cs="Arial"/>
+          <w:b/>
+          <w:bCs/>
+          <w:sz w:val="21"/>
+          <w:szCs w:val="21"/>
+          <w:lang w:val="es-EC"/>
+        </w:rPr>
+        <w:t xml:space="preserve">Desarrollador de Plataforma Escolar en </w:t>
+      </w:r>
+      <w:proofErr w:type="spellStart"/>
+      <w:r>
+        <w:rPr>
+          <w:rFonts w:ascii="Arial" w:eastAsia="Arial" w:hAnsi="Arial" w:cs="Arial"/>
+          <w:b/>
+          <w:bCs/>
+          <w:sz w:val="21"/>
+          <w:szCs w:val="21"/>
+          <w:lang w:val="es-EC"/>
+        </w:rPr>
+        <w:t>Odoo</w:t>
+      </w:r>
+      <w:proofErr w:type="spellEnd"/>
+      <w:r>
+        <w:rPr>
+          <w:rFonts w:ascii="Arial" w:eastAsia="Arial" w:hAnsi="Arial" w:cs="Arial"/>
+          <w:sz w:val="21"/>
+          <w:szCs w:val="21"/>
+          <w:lang w:val="es-EC"/>
+        </w:rPr>
+        <w:t xml:space="preserve">                                              </w:t>
+      </w:r>
+      <w:r>
+        <w:rPr>
+          <w:rFonts w:ascii="Arial" w:eastAsia="Arial" w:hAnsi="Arial" w:cs="Arial"/>
+          <w:sz w:val="21"/>
+          <w:szCs w:val="21"/>
+          <w:lang w:val="es-EC"/>
+        </w:rPr>
+        <w:tab/>
+      </w:r>
+      <w:r>
+        <w:rPr>
+          <w:rFonts w:ascii="Arial" w:eastAsia="Arial" w:hAnsi="Arial" w:cs="Arial"/>
+          <w:b/>
+          <w:bCs/>
+          <w:sz w:val="21"/>
+          <w:szCs w:val="21"/>
+          <w:lang w:val="es-EC"/>
+        </w:rPr>
+        <w:t>Enero 20245</w:t>
+      </w:r>
+      <w:r>
+        <w:rPr>
+          <w:rFonts w:ascii="Arial" w:eastAsia="Arial" w:hAnsi="Arial" w:cs="Arial"/>
+          <w:b/>
+          <w:bCs/>
+          <w:sz w:val="21"/>
+          <w:szCs w:val="21"/>
+          <w:lang w:val="es-EC"/>
+        </w:rPr>
+        <w:t xml:space="preserve"> </w:t>
+      </w:r>
+      <w:r>
+        <w:rPr>
+          <w:rFonts w:ascii="Arial" w:eastAsia="Arial" w:hAnsi="Arial" w:cs="Arial"/>
+          <w:b/>
+          <w:bCs/>
+          <w:sz w:val="21"/>
+          <w:szCs w:val="21"/>
+          <w:lang w:val="es-EC"/>
+        </w:rPr>
+        <w:t>– Presente</w:t>
+      </w:r>
+    </w:p>
+    <w:p>
+      <w:pPr>
+        <w:pStyle w:val="Prrafodelista"/>
+        <w:numPr>
+          <w:ilvl w:val="0"/>
+          <w:numId w:val="21"/>
+        </w:numPr>
+        <w:tabs>
+          <w:tab w:val="left" w:pos="1134"/>
+          <w:tab w:val="right" w:pos="10503"/>
+        </w:tabs>
+        <w:spacing w:line="360" w:lineRule="auto"/>
+        <w:ind w:leftChars="0" w:firstLineChars="0"/>
+        <w:rPr>
+          <w:rFonts w:ascii="Arial" w:eastAsia="Arial" w:hAnsi="Arial" w:cs="Arial"/>
+          <w:sz w:val="21"/>
+          <w:szCs w:val="21"/>
+          <w:lang w:val="es-EC"/>
+        </w:rPr>
+      </w:pPr>
+      <w:r>
+        <w:rPr>
+          <w:rFonts w:ascii="Arial" w:eastAsia="Arial" w:hAnsi="Arial" w:cs="Arial"/>
+          <w:sz w:val="21"/>
+          <w:szCs w:val="21"/>
+          <w:lang w:val="es-EC"/>
+        </w:rPr>
+        <w:t xml:space="preserve">Desarrollo de una plataforma de gestión escolar utilizando </w:t>
+      </w:r>
+      <w:proofErr w:type="spellStart"/>
+      <w:r>
+        <w:rPr>
+          <w:rFonts w:ascii="Arial" w:eastAsia="Arial" w:hAnsi="Arial" w:cs="Arial"/>
+          <w:sz w:val="21"/>
+          <w:szCs w:val="21"/>
+          <w:lang w:val="es-EC"/>
+        </w:rPr>
+        <w:t>Odoo</w:t>
+      </w:r>
+      <w:proofErr w:type="spellEnd"/>
+      <w:r>
+        <w:rPr>
+          <w:rFonts w:ascii="Arial" w:eastAsia="Arial" w:hAnsi="Arial" w:cs="Arial"/>
+          <w:sz w:val="21"/>
+          <w:szCs w:val="21"/>
+          <w:lang w:val="es-EC"/>
+        </w:rPr>
+        <w:t>, enfocada en la administración académica y administrativa.</w:t>
+      </w:r>
+    </w:p>
+    <w:p>
+      <w:pPr>
+        <w:pStyle w:val="Prrafodelista"/>
+        <w:numPr>
+          <w:ilvl w:val="0"/>
+          <w:numId w:val="21"/>
+        </w:numPr>
+        <w:tabs>
+          <w:tab w:val="left" w:pos="1134"/>
+          <w:tab w:val="right" w:pos="10503"/>
+        </w:tabs>
+        <w:spacing w:line="360" w:lineRule="auto"/>
+        <w:ind w:leftChars="0" w:firstLineChars="0"/>
+        <w:rPr>
+          <w:rFonts w:ascii="Arial" w:eastAsia="Arial" w:hAnsi="Arial" w:cs="Arial"/>
+          <w:sz w:val="21"/>
+          <w:szCs w:val="21"/>
+          <w:lang w:val="es-EC"/>
+        </w:rPr>
+      </w:pPr>
+      <w:r>
+        <w:rPr>
+          <w:rFonts w:ascii="Arial" w:eastAsia="Arial" w:hAnsi="Arial" w:cs="Arial"/>
+          <w:sz w:val="21"/>
+          <w:szCs w:val="21"/>
+          <w:lang w:val="es-EC"/>
+        </w:rPr>
+        <w:t>Implementación de módulos personalizados para clases, divisiones de cursos, años lectivos, docentes, estudiantes y asignación de clases.</w:t>
+      </w:r>
+    </w:p>
+    <w:p>
+      <w:pPr>
+        <w:pStyle w:val="Prrafodelista"/>
+        <w:numPr>
+          <w:ilvl w:val="0"/>
+          <w:numId w:val="21"/>
+        </w:numPr>
+        <w:tabs>
+          <w:tab w:val="left" w:pos="1134"/>
+          <w:tab w:val="right" w:pos="10503"/>
+        </w:tabs>
+        <w:spacing w:line="360" w:lineRule="auto"/>
+        <w:ind w:leftChars="0" w:firstLineChars="0"/>
+        <w:rPr>
+          <w:rFonts w:ascii="Arial" w:eastAsia="Arial" w:hAnsi="Arial" w:cs="Arial"/>
+          <w:sz w:val="21"/>
+          <w:szCs w:val="21"/>
+          <w:lang w:val="es-EC"/>
+        </w:rPr>
+      </w:pPr>
+      <w:r>
+        <w:rPr>
+          <w:rFonts w:ascii="Arial" w:eastAsia="Arial" w:hAnsi="Arial" w:cs="Arial"/>
+          <w:sz w:val="21"/>
+          <w:szCs w:val="21"/>
+          <w:lang w:val="es-EC"/>
+        </w:rPr>
+        <w:t>Desarrollo y optimización del sistema de gestión de calificaciones y generación de reportes.</w:t>
+      </w:r>
+    </w:p>
+    <w:p>
+      <w:pPr>
+        <w:pStyle w:val="Prrafodelista"/>
+        <w:numPr>
+          <w:ilvl w:val="0"/>
+          <w:numId w:val="21"/>
+        </w:numPr>
+        <w:tabs>
+          <w:tab w:val="left" w:pos="1134"/>
+          <w:tab w:val="right" w:pos="10503"/>
+        </w:tabs>
+        <w:spacing w:line="360" w:lineRule="auto"/>
+        <w:ind w:leftChars="0" w:firstLineChars="0"/>
+        <w:rPr>
+          <w:rFonts w:ascii="Arial" w:eastAsia="Arial" w:hAnsi="Arial" w:cs="Arial"/>
+          <w:sz w:val="21"/>
+          <w:szCs w:val="21"/>
+          <w:lang w:val="es-EC"/>
+        </w:rPr>
+      </w:pPr>
+      <w:r>
+        <w:rPr>
+          <w:rFonts w:ascii="Arial" w:eastAsia="Arial" w:hAnsi="Arial" w:cs="Arial"/>
+          <w:sz w:val="21"/>
+          <w:szCs w:val="21"/>
+          <w:lang w:val="es-EC"/>
+        </w:rPr>
+        <w:t>Integración de la plataforma con procesos administrativos para mejorar la eficiencia en la gestión escolar.</w:t>
+      </w:r>
+    </w:p>
+    <w:p>
+      <w:pPr>
+        <w:tabs>
+          <w:tab w:val="left" w:pos="1134"/>
+          <w:tab w:val="right" w:pos="10503"/>
+        </w:tabs>
+        <w:spacing w:line="360" w:lineRule="auto"/>
+        <w:ind w:left="0" w:hanging="2"/>
+        <w:rPr>
+          <w:rFonts w:ascii="Arial" w:eastAsia="Arial" w:hAnsi="Arial" w:cs="Arial"/>
+          <w:b/>
+          <w:bCs/>
+          <w:color w:val="2F5496"/>
+          <w:sz w:val="21"/>
+          <w:szCs w:val="21"/>
+          <w:lang w:val="es-EC"/>
+        </w:rPr>
+      </w:pPr>
+    </w:p>
+    <w:p>
+      <w:pPr>
+        <w:tabs>
+          <w:tab w:val="left" w:pos="1134"/>
+          <w:tab w:val="right" w:pos="10503"/>
+        </w:tabs>
+        <w:spacing w:line="360" w:lineRule="auto"/>
+        <w:ind w:left="0" w:hanging="2"/>
+        <w:rPr>
+          <w:rFonts w:ascii="Arial" w:eastAsia="Arial" w:hAnsi="Arial" w:cs="Arial"/>
+          <w:b/>
           <w:color w:val="2F5496"/>
           <w:sz w:val="21"/>
           <w:szCs w:val="21"/>
@@ -1012,7 +1309,6 @@
         </w:rPr>
         <w:tab/>
       </w:r>
-      <w:proofErr w:type="gramStart"/>
       <w:r>
         <w:rPr>
           <w:rFonts w:ascii="Arial" w:eastAsia="Arial" w:hAnsi="Arial" w:cs="Arial"/>
@@ -1024,7 +1320,6 @@
         </w:rPr>
         <w:t>Septiembre</w:t>
       </w:r>
-      <w:proofErr w:type="gramEnd"/>
       <w:r>
         <w:rPr>
           <w:rFonts w:ascii="Arial" w:eastAsia="Arial" w:hAnsi="Arial" w:cs="Arial"/>
@@ -1336,7 +1631,6 @@
         </w:rPr>
         <w:tab/>
       </w:r>
-      <w:proofErr w:type="gramStart"/>
       <w:r>
         <w:rPr>
           <w:rFonts w:ascii="Arial" w:eastAsia="Arial" w:hAnsi="Arial" w:cs="Arial"/>
@@ -1348,7 +1642,6 @@
         </w:rPr>
         <w:t>Mayo</w:t>
       </w:r>
-      <w:proofErr w:type="gramEnd"/>
       <w:r>
         <w:rPr>
           <w:rFonts w:ascii="Arial" w:eastAsia="Arial" w:hAnsi="Arial" w:cs="Arial"/>
@@ -1380,31 +1673,7 @@
           <w:szCs w:val="21"/>
           <w:lang w:val="es-BO"/>
         </w:rPr>
-        <w:t xml:space="preserve"> – </w:t>
-      </w:r>
-      <w:proofErr w:type="gramStart"/>
-      <w:r>
-        <w:rPr>
-          <w:rFonts w:ascii="Arial" w:eastAsia="Arial" w:hAnsi="Arial" w:cs="Arial"/>
-          <w:b/>
-          <w:i/>
-          <w:sz w:val="21"/>
-          <w:szCs w:val="21"/>
-          <w:lang w:val="es-BO"/>
-        </w:rPr>
-        <w:t>Junio</w:t>
-      </w:r>
-      <w:proofErr w:type="gramEnd"/>
-      <w:r>
-        <w:rPr>
-          <w:rFonts w:ascii="Arial" w:eastAsia="Arial" w:hAnsi="Arial" w:cs="Arial"/>
-          <w:b/>
-          <w:i/>
-          <w:sz w:val="21"/>
-          <w:szCs w:val="21"/>
-          <w:lang w:val="es-BO"/>
-        </w:rPr>
-        <w:t xml:space="preserve"> 2024</w:t>
+        <w:t xml:space="preserve"> – Junio 2024</w:t>
       </w:r>
     </w:p>
     <w:p>
@@ -1488,6 +1757,7 @@
           <w:szCs w:val="20"/>
           <w:lang w:val="es-EC"/>
         </w:rPr>
+        <w:lastRenderedPageBreak/>
         <w:t>Aseguré la integración de funcionalidades clave para la inscripción y visualización de eventos, obteniendo un certificado por parte de la organización.</w:t>
       </w:r>
     </w:p>
@@ -1503,8 +1773,8 @@
         <w:ind w:leftChars="0" w:left="0" w:firstLineChars="0" w:firstLine="0"/>
         <w:rPr>
           <w:rFonts w:ascii="Arial" w:eastAsia="Arial" w:hAnsi="Arial" w:cs="Arial"/>
-          <w:sz w:val="13"/>
-          <w:szCs w:val="13"/>
+          <w:sz w:val="20"/>
+          <w:szCs w:val="20"/>
           <w:lang w:val="es-EC"/>
         </w:rPr>
       </w:pPr>
@@ -1740,7 +2010,6 @@
           <w:szCs w:val="22"/>
           <w:lang w:val="es-BO"/>
         </w:rPr>
-        <w:lastRenderedPageBreak/>
         <w:t>COMPETENCIAS</w:t>
       </w:r>
       <w:r>
@@ -1890,7 +2159,25 @@
           <w:sz w:val="20"/>
           <w:szCs w:val="20"/>
         </w:rPr>
-        <w:t xml:space="preserve"> React, Angular, Flutter, Spring Boot, Laravel.</w:t>
+        <w:t xml:space="preserve"> React, </w:t>
+      </w:r>
+      <w:r>
+        <w:rPr>
+          <w:rFonts w:ascii="Arial" w:eastAsia="Arial" w:hAnsi="Arial" w:cs="Arial"/>
+          <w:bCs/>
+          <w:sz w:val="20"/>
+          <w:szCs w:val="20"/>
+        </w:rPr>
+        <w:t xml:space="preserve">Odoo, </w:t>
+      </w:r>
+      <w:r>
+        <w:rPr>
+          <w:rFonts w:ascii="Arial" w:eastAsia="Arial" w:hAnsi="Arial" w:cs="Arial"/>
+          <w:bCs/>
+          <w:sz w:val="20"/>
+          <w:szCs w:val="20"/>
+        </w:rPr>
+        <w:t>Angular, Flutter, Spring Boot, Laravel.</w:t>
       </w:r>
     </w:p>
     <w:p>
@@ -2785,7 +3072,7 @@
     <mc:AlternateContent>
       <mc:Choice Requires="v">
         <w:pict>
-          <v:shapetype w14:anchorId="7B7C075A" id="_x0000_t75" coordsize="21600,21600" o:spt="75" o:preferrelative="t" path="m@4@5l@4@11@9@11@9@5xe" filled="f" stroked="f">
+          <v:shapetype w14:anchorId="6D3B4F45" id="_x0000_t75" coordsize="21600,21600" o:spt="75" o:preferrelative="t" path="m@4@5l@4@11@9@11@9@5xe" filled="f" stroked="f">
             <v:stroke joinstyle="miter"/>
             <v:formulas>
               <v:f eqn="if lineDrawn pixelLineWidth 0"/>
@@ -2804,17 +3091,17 @@
             <v:path o:extrusionok="f" gradientshapeok="t" o:connecttype="rect"/>
             <o:lock v:ext="edit" aspectratio="t"/>
           </v:shapetype>
-          <v:shape id="Imagen 1549474189" o:spid="_x0000_i1025" type="#_x0000_t75" alt="Sobre con relleno sólido" style="width:15pt;height:12.6pt;visibility:visible;mso-wrap-style:square">
+          <v:shape id="Imagen 181271043" o:spid="_x0000_i1025" type="#_x0000_t75" alt="Sobre con relleno sólido" style="width:15pt;height:12.6pt;visibility:visible;mso-wrap-style:square">
             <v:imagedata r:id="rId1" o:title="Sobre con relleno sólido" croptop="-7919f" cropbottom="-8465f" cropright="-440f"/>
           </v:shape>
         </w:pict>
       </mc:Choice>
       <mc:Fallback>
         <w:drawing>
-          <wp:inline distT="0" distB="0" distL="0" distR="0" wp14:anchorId="449517E9" wp14:editId="26C32C00">
+          <wp:inline distT="0" distB="0" distL="0" distR="0" wp14:anchorId="294A3E34" wp14:editId="2041075E">
             <wp:extent cx="190500" cy="160020"/>
             <wp:effectExtent l="0" t="0" r="0" b="0"/>
-            <wp:docPr id="1549474189" name="Imagen 1549474189" descr="Sobre con relleno sólido"/>
+            <wp:docPr id="181271043" name="Imagen 181271043" descr="Sobre con relleno sólido"/>
             <wp:cNvGraphicFramePr>
               <a:graphicFrameLocks xmlns:a="http://schemas.openxmlformats.org/drawingml/2006/main" noChangeAspect="1"/>
             </wp:cNvGraphicFramePr>
@@ -2975,6 +3262,454 @@
     </w:lvl>
   </w:abstractNum>
   <w:abstractNum w:abstractNumId="1" w15:restartNumberingAfterBreak="0">
+    <w:nsid w:val="0A725D21"/>
+    <w:multiLevelType w:val="hybridMultilevel"/>
+    <w:tmpl w:val="20D85C60"/>
+    <w:lvl w:ilvl="0" w:tplc="DB0C0C70">
+      <w:numFmt w:val="bullet"/>
+      <w:lvlText w:val="•"/>
+      <w:lvlJc w:val="left"/>
+      <w:pPr>
+        <w:ind w:left="1128" w:hanging="1128"/>
+      </w:pPr>
+      <w:rPr>
+        <w:rFonts w:ascii="Arial" w:eastAsia="Arial" w:hAnsi="Arial" w:cs="Arial" w:hint="default"/>
+      </w:rPr>
+    </w:lvl>
+    <w:lvl w:ilvl="1" w:tplc="300A0003" w:tentative="1">
+      <w:start w:val="1"/>
+      <w:numFmt w:val="bullet"/>
+      <w:lvlText w:val="o"/>
+      <w:lvlJc w:val="left"/>
+      <w:pPr>
+        <w:ind w:left="1442" w:hanging="360"/>
+      </w:pPr>
+      <w:rPr>
+        <w:rFonts w:ascii="Courier New" w:hAnsi="Courier New" w:cs="Courier New" w:hint="default"/>
+      </w:rPr>
+    </w:lvl>
+    <w:lvl w:ilvl="2" w:tplc="300A0005" w:tentative="1">
+      <w:start w:val="1"/>
+      <w:numFmt w:val="bullet"/>
+      <w:lvlText w:val=""/>
+      <w:lvlJc w:val="left"/>
+      <w:pPr>
+        <w:ind w:left="2162" w:hanging="360"/>
+      </w:pPr>
+      <w:rPr>
+        <w:rFonts w:ascii="Wingdings" w:hAnsi="Wingdings" w:hint="default"/>
+      </w:rPr>
+    </w:lvl>
+    <w:lvl w:ilvl="3" w:tplc="300A0001" w:tentative="1">
+      <w:start w:val="1"/>
+      <w:numFmt w:val="bullet"/>
+      <w:lvlText w:val=""/>
+      <w:lvlJc w:val="left"/>
+      <w:pPr>
+        <w:ind w:left="2882" w:hanging="360"/>
+      </w:pPr>
+      <w:rPr>
+        <w:rFonts w:ascii="Symbol" w:hAnsi="Symbol" w:hint="default"/>
+      </w:rPr>
+    </w:lvl>
+    <w:lvl w:ilvl="4" w:tplc="300A0003" w:tentative="1">
+      <w:start w:val="1"/>
+      <w:numFmt w:val="bullet"/>
+      <w:lvlText w:val="o"/>
+      <w:lvlJc w:val="left"/>
+      <w:pPr>
+        <w:ind w:left="3602" w:hanging="360"/>
+      </w:pPr>
+      <w:rPr>
+        <w:rFonts w:ascii="Courier New" w:hAnsi="Courier New" w:cs="Courier New" w:hint="default"/>
+      </w:rPr>
+    </w:lvl>
+    <w:lvl w:ilvl="5" w:tplc="300A0005" w:tentative="1">
+      <w:start w:val="1"/>
+      <w:numFmt w:val="bullet"/>
+      <w:lvlText w:val=""/>
+      <w:lvlJc w:val="left"/>
+      <w:pPr>
+        <w:ind w:left="4322" w:hanging="360"/>
+      </w:pPr>
+      <w:rPr>
+        <w:rFonts w:ascii="Wingdings" w:hAnsi="Wingdings" w:hint="default"/>
+      </w:rPr>
+    </w:lvl>
+    <w:lvl w:ilvl="6" w:tplc="300A0001" w:tentative="1">
+      <w:start w:val="1"/>
+      <w:numFmt w:val="bullet"/>
+      <w:lvlText w:val=""/>
+      <w:lvlJc w:val="left"/>
+      <w:pPr>
+        <w:ind w:left="5042" w:hanging="360"/>
+      </w:pPr>
+      <w:rPr>
+        <w:rFonts w:ascii="Symbol" w:hAnsi="Symbol" w:hint="default"/>
+      </w:rPr>
+    </w:lvl>
+    <w:lvl w:ilvl="7" w:tplc="300A0003" w:tentative="1">
+      <w:start w:val="1"/>
+      <w:numFmt w:val="bullet"/>
+      <w:lvlText w:val="o"/>
+      <w:lvlJc w:val="left"/>
+      <w:pPr>
+        <w:ind w:left="5762" w:hanging="360"/>
+      </w:pPr>
+      <w:rPr>
+        <w:rFonts w:ascii="Courier New" w:hAnsi="Courier New" w:cs="Courier New" w:hint="default"/>
+      </w:rPr>
+    </w:lvl>
+    <w:lvl w:ilvl="8" w:tplc="300A0005" w:tentative="1">
+      <w:start w:val="1"/>
+      <w:numFmt w:val="bullet"/>
+      <w:lvlText w:val=""/>
+      <w:lvlJc w:val="left"/>
+      <w:pPr>
+        <w:ind w:left="6482" w:hanging="360"/>
+      </w:pPr>
+      <w:rPr>
+        <w:rFonts w:ascii="Wingdings" w:hAnsi="Wingdings" w:hint="default"/>
+      </w:rPr>
+    </w:lvl>
+  </w:abstractNum>
+  <w:abstractNum w:abstractNumId="2" w15:restartNumberingAfterBreak="0">
+    <w:nsid w:val="0C6247C2"/>
+    <w:multiLevelType w:val="hybridMultilevel"/>
+    <w:tmpl w:val="39B0A4AE"/>
+    <w:lvl w:ilvl="0" w:tplc="DB0C0C70">
+      <w:numFmt w:val="bullet"/>
+      <w:lvlText w:val="•"/>
+      <w:lvlJc w:val="left"/>
+      <w:pPr>
+        <w:ind w:left="360" w:hanging="360"/>
+      </w:pPr>
+      <w:rPr>
+        <w:rFonts w:ascii="Arial" w:eastAsia="Arial" w:hAnsi="Arial" w:cs="Arial" w:hint="default"/>
+      </w:rPr>
+    </w:lvl>
+    <w:lvl w:ilvl="1" w:tplc="300A0003" w:tentative="1">
+      <w:start w:val="1"/>
+      <w:numFmt w:val="bullet"/>
+      <w:lvlText w:val="o"/>
+      <w:lvlJc w:val="left"/>
+      <w:pPr>
+        <w:ind w:left="1080" w:hanging="360"/>
+      </w:pPr>
+      <w:rPr>
+        <w:rFonts w:ascii="Courier New" w:hAnsi="Courier New" w:cs="Courier New" w:hint="default"/>
+      </w:rPr>
+    </w:lvl>
+    <w:lvl w:ilvl="2" w:tplc="300A0005" w:tentative="1">
+      <w:start w:val="1"/>
+      <w:numFmt w:val="bullet"/>
+      <w:lvlText w:val=""/>
+      <w:lvlJc w:val="left"/>
+      <w:pPr>
+        <w:ind w:left="1800" w:hanging="360"/>
+      </w:pPr>
+      <w:rPr>
+        <w:rFonts w:ascii="Wingdings" w:hAnsi="Wingdings" w:hint="default"/>
+      </w:rPr>
+    </w:lvl>
+    <w:lvl w:ilvl="3" w:tplc="300A0001" w:tentative="1">
+      <w:start w:val="1"/>
+      <w:numFmt w:val="bullet"/>
+      <w:lvlText w:val=""/>
+      <w:lvlJc w:val="left"/>
+      <w:pPr>
+        <w:ind w:left="2520" w:hanging="360"/>
+      </w:pPr>
+      <w:rPr>
+        <w:rFonts w:ascii="Symbol" w:hAnsi="Symbol" w:hint="default"/>
+      </w:rPr>
+    </w:lvl>
+    <w:lvl w:ilvl="4" w:tplc="300A0003" w:tentative="1">
+      <w:start w:val="1"/>
+      <w:numFmt w:val="bullet"/>
+      <w:lvlText w:val="o"/>
+      <w:lvlJc w:val="left"/>
+      <w:pPr>
+        <w:ind w:left="3240" w:hanging="360"/>
+      </w:pPr>
+      <w:rPr>
+        <w:rFonts w:ascii="Courier New" w:hAnsi="Courier New" w:cs="Courier New" w:hint="default"/>
+      </w:rPr>
+    </w:lvl>
+    <w:lvl w:ilvl="5" w:tplc="300A0005" w:tentative="1">
+      <w:start w:val="1"/>
+      <w:numFmt w:val="bullet"/>
+      <w:lvlText w:val=""/>
+      <w:lvlJc w:val="left"/>
+      <w:pPr>
+        <w:ind w:left="3960" w:hanging="360"/>
+      </w:pPr>
+      <w:rPr>
+        <w:rFonts w:ascii="Wingdings" w:hAnsi="Wingdings" w:hint="default"/>
+      </w:rPr>
+    </w:lvl>
+    <w:lvl w:ilvl="6" w:tplc="300A0001" w:tentative="1">
+      <w:start w:val="1"/>
+      <w:numFmt w:val="bullet"/>
+      <w:lvlText w:val=""/>
+      <w:lvlJc w:val="left"/>
+      <w:pPr>
+        <w:ind w:left="4680" w:hanging="360"/>
+      </w:pPr>
+      <w:rPr>
+        <w:rFonts w:ascii="Symbol" w:hAnsi="Symbol" w:hint="default"/>
+      </w:rPr>
+    </w:lvl>
+    <w:lvl w:ilvl="7" w:tplc="300A0003" w:tentative="1">
+      <w:start w:val="1"/>
+      <w:numFmt w:val="bullet"/>
+      <w:lvlText w:val="o"/>
+      <w:lvlJc w:val="left"/>
+      <w:pPr>
+        <w:ind w:left="5400" w:hanging="360"/>
+      </w:pPr>
+      <w:rPr>
+        <w:rFonts w:ascii="Courier New" w:hAnsi="Courier New" w:cs="Courier New" w:hint="default"/>
+      </w:rPr>
+    </w:lvl>
+    <w:lvl w:ilvl="8" w:tplc="300A0005" w:tentative="1">
+      <w:start w:val="1"/>
+      <w:numFmt w:val="bullet"/>
+      <w:lvlText w:val=""/>
+      <w:lvlJc w:val="left"/>
+      <w:pPr>
+        <w:ind w:left="6120" w:hanging="360"/>
+      </w:pPr>
+      <w:rPr>
+        <w:rFonts w:ascii="Wingdings" w:hAnsi="Wingdings" w:hint="default"/>
+      </w:rPr>
+    </w:lvl>
+  </w:abstractNum>
+  <w:abstractNum w:abstractNumId="3" w15:restartNumberingAfterBreak="0">
+    <w:nsid w:val="10B35DC6"/>
+    <w:multiLevelType w:val="hybridMultilevel"/>
+    <w:tmpl w:val="6E505B84"/>
+    <w:lvl w:ilvl="0" w:tplc="DB0C0C70">
+      <w:numFmt w:val="bullet"/>
+      <w:lvlText w:val="•"/>
+      <w:lvlJc w:val="left"/>
+      <w:pPr>
+        <w:ind w:left="1126" w:hanging="1128"/>
+      </w:pPr>
+      <w:rPr>
+        <w:rFonts w:ascii="Arial" w:eastAsia="Arial" w:hAnsi="Arial" w:cs="Arial" w:hint="default"/>
+      </w:rPr>
+    </w:lvl>
+    <w:lvl w:ilvl="1" w:tplc="300A0003" w:tentative="1">
+      <w:start w:val="1"/>
+      <w:numFmt w:val="bullet"/>
+      <w:lvlText w:val="o"/>
+      <w:lvlJc w:val="left"/>
+      <w:pPr>
+        <w:ind w:left="1078" w:hanging="360"/>
+      </w:pPr>
+      <w:rPr>
+        <w:rFonts w:ascii="Courier New" w:hAnsi="Courier New" w:cs="Courier New" w:hint="default"/>
+      </w:rPr>
+    </w:lvl>
+    <w:lvl w:ilvl="2" w:tplc="300A0005" w:tentative="1">
+      <w:start w:val="1"/>
+      <w:numFmt w:val="bullet"/>
+      <w:lvlText w:val=""/>
+      <w:lvlJc w:val="left"/>
+      <w:pPr>
+        <w:ind w:left="1798" w:hanging="360"/>
+      </w:pPr>
+      <w:rPr>
+        <w:rFonts w:ascii="Wingdings" w:hAnsi="Wingdings" w:hint="default"/>
+      </w:rPr>
+    </w:lvl>
+    <w:lvl w:ilvl="3" w:tplc="300A0001" w:tentative="1">
+      <w:start w:val="1"/>
+      <w:numFmt w:val="bullet"/>
+      <w:lvlText w:val=""/>
+      <w:lvlJc w:val="left"/>
+      <w:pPr>
+        <w:ind w:left="2518" w:hanging="360"/>
+      </w:pPr>
+      <w:rPr>
+        <w:rFonts w:ascii="Symbol" w:hAnsi="Symbol" w:hint="default"/>
+      </w:rPr>
+    </w:lvl>
+    <w:lvl w:ilvl="4" w:tplc="300A0003" w:tentative="1">
+      <w:start w:val="1"/>
+      <w:numFmt w:val="bullet"/>
+      <w:lvlText w:val="o"/>
+      <w:lvlJc w:val="left"/>
+      <w:pPr>
+        <w:ind w:left="3238" w:hanging="360"/>
+      </w:pPr>
+      <w:rPr>
+        <w:rFonts w:ascii="Courier New" w:hAnsi="Courier New" w:cs="Courier New" w:hint="default"/>
+      </w:rPr>
+    </w:lvl>
+    <w:lvl w:ilvl="5" w:tplc="300A0005" w:tentative="1">
+      <w:start w:val="1"/>
+      <w:numFmt w:val="bullet"/>
+      <w:lvlText w:val=""/>
+      <w:lvlJc w:val="left"/>
+      <w:pPr>
+        <w:ind w:left="3958" w:hanging="360"/>
+      </w:pPr>
+      <w:rPr>
+        <w:rFonts w:ascii="Wingdings" w:hAnsi="Wingdings" w:hint="default"/>
+      </w:rPr>
+    </w:lvl>
+    <w:lvl w:ilvl="6" w:tplc="300A0001" w:tentative="1">
+      <w:start w:val="1"/>
+      <w:numFmt w:val="bullet"/>
+      <w:lvlText w:val=""/>
+      <w:lvlJc w:val="left"/>
+      <w:pPr>
+        <w:ind w:left="4678" w:hanging="360"/>
+      </w:pPr>
+      <w:rPr>
+        <w:rFonts w:ascii="Symbol" w:hAnsi="Symbol" w:hint="default"/>
+      </w:rPr>
+    </w:lvl>
+    <w:lvl w:ilvl="7" w:tplc="300A0003" w:tentative="1">
+      <w:start w:val="1"/>
+      <w:numFmt w:val="bullet"/>
+      <w:lvlText w:val="o"/>
+      <w:lvlJc w:val="left"/>
+      <w:pPr>
+        <w:ind w:left="5398" w:hanging="360"/>
+      </w:pPr>
+      <w:rPr>
+        <w:rFonts w:ascii="Courier New" w:hAnsi="Courier New" w:cs="Courier New" w:hint="default"/>
+      </w:rPr>
+    </w:lvl>
+    <w:lvl w:ilvl="8" w:tplc="300A0005" w:tentative="1">
+      <w:start w:val="1"/>
+      <w:numFmt w:val="bullet"/>
+      <w:lvlText w:val=""/>
+      <w:lvlJc w:val="left"/>
+      <w:pPr>
+        <w:ind w:left="6118" w:hanging="360"/>
+      </w:pPr>
+      <w:rPr>
+        <w:rFonts w:ascii="Wingdings" w:hAnsi="Wingdings" w:hint="default"/>
+      </w:rPr>
+    </w:lvl>
+  </w:abstractNum>
+  <w:abstractNum w:abstractNumId="4" w15:restartNumberingAfterBreak="0">
+    <w:nsid w:val="120D2776"/>
+    <w:multiLevelType w:val="hybridMultilevel"/>
+    <w:tmpl w:val="4390478E"/>
+    <w:lvl w:ilvl="0" w:tplc="AEFEEA64">
+      <w:numFmt w:val="bullet"/>
+      <w:lvlText w:val=""/>
+      <w:lvlJc w:val="left"/>
+      <w:pPr>
+        <w:ind w:left="356" w:hanging="360"/>
+      </w:pPr>
+      <w:rPr>
+        <w:rFonts w:ascii="Arial" w:eastAsia="Arial" w:hAnsi="Arial" w:cs="Arial" w:hint="default"/>
+      </w:rPr>
+    </w:lvl>
+    <w:lvl w:ilvl="1" w:tplc="300A0003" w:tentative="1">
+      <w:start w:val="1"/>
+      <w:numFmt w:val="bullet"/>
+      <w:lvlText w:val="o"/>
+      <w:lvlJc w:val="left"/>
+      <w:pPr>
+        <w:ind w:left="1438" w:hanging="360"/>
+      </w:pPr>
+      <w:rPr>
+        <w:rFonts w:ascii="Courier New" w:hAnsi="Courier New" w:cs="Courier New" w:hint="default"/>
+      </w:rPr>
+    </w:lvl>
+    <w:lvl w:ilvl="2" w:tplc="300A0005" w:tentative="1">
+      <w:start w:val="1"/>
+      <w:numFmt w:val="bullet"/>
+      <w:lvlText w:val=""/>
+      <w:lvlJc w:val="left"/>
+      <w:pPr>
+        <w:ind w:left="2158" w:hanging="360"/>
+      </w:pPr>
+      <w:rPr>
+        <w:rFonts w:ascii="Wingdings" w:hAnsi="Wingdings" w:hint="default"/>
+      </w:rPr>
+    </w:lvl>
+    <w:lvl w:ilvl="3" w:tplc="300A0001" w:tentative="1">
+      <w:start w:val="1"/>
+      <w:numFmt w:val="bullet"/>
+      <w:lvlText w:val=""/>
+      <w:lvlJc w:val="left"/>
+      <w:pPr>
+        <w:ind w:left="2878" w:hanging="360"/>
+      </w:pPr>
+      <w:rPr>
+        <w:rFonts w:ascii="Symbol" w:hAnsi="Symbol" w:hint="default"/>
+      </w:rPr>
+    </w:lvl>
+    <w:lvl w:ilvl="4" w:tplc="300A0003" w:tentative="1">
+      <w:start w:val="1"/>
+      <w:numFmt w:val="bullet"/>
+      <w:lvlText w:val="o"/>
+      <w:lvlJc w:val="left"/>
+      <w:pPr>
+        <w:ind w:left="3598" w:hanging="360"/>
+      </w:pPr>
+      <w:rPr>
+        <w:rFonts w:ascii="Courier New" w:hAnsi="Courier New" w:cs="Courier New" w:hint="default"/>
+      </w:rPr>
+    </w:lvl>
+    <w:lvl w:ilvl="5" w:tplc="300A0005" w:tentative="1">
+      <w:start w:val="1"/>
+      <w:numFmt w:val="bullet"/>
+      <w:lvlText w:val=""/>
+      <w:lvlJc w:val="left"/>
+      <w:pPr>
+        <w:ind w:left="4318" w:hanging="360"/>
+      </w:pPr>
+      <w:rPr>
+        <w:rFonts w:ascii="Wingdings" w:hAnsi="Wingdings" w:hint="default"/>
+      </w:rPr>
+    </w:lvl>
+    <w:lvl w:ilvl="6" w:tplc="300A0001" w:tentative="1">
+      <w:start w:val="1"/>
+      <w:numFmt w:val="bullet"/>
+      <w:lvlText w:val=""/>
+      <w:lvlJc w:val="left"/>
+      <w:pPr>
+        <w:ind w:left="5038" w:hanging="360"/>
+      </w:pPr>
+      <w:rPr>
+        <w:rFonts w:ascii="Symbol" w:hAnsi="Symbol" w:hint="default"/>
+      </w:rPr>
+    </w:lvl>
+    <w:lvl w:ilvl="7" w:tplc="300A0003" w:tentative="1">
+      <w:start w:val="1"/>
+      <w:numFmt w:val="bullet"/>
+      <w:lvlText w:val="o"/>
+      <w:lvlJc w:val="left"/>
+      <w:pPr>
+        <w:ind w:left="5758" w:hanging="360"/>
+      </w:pPr>
+      <w:rPr>
+        <w:rFonts w:ascii="Courier New" w:hAnsi="Courier New" w:cs="Courier New" w:hint="default"/>
+      </w:rPr>
+    </w:lvl>
+    <w:lvl w:ilvl="8" w:tplc="300A0005" w:tentative="1">
+      <w:start w:val="1"/>
+      <w:numFmt w:val="bullet"/>
+      <w:lvlText w:val=""/>
+      <w:lvlJc w:val="left"/>
+      <w:pPr>
+        <w:ind w:left="6478" w:hanging="360"/>
+      </w:pPr>
+      <w:rPr>
+        <w:rFonts w:ascii="Wingdings" w:hAnsi="Wingdings" w:hint="default"/>
+      </w:rPr>
+    </w:lvl>
+  </w:abstractNum>
+  <w:abstractNum w:abstractNumId="5" w15:restartNumberingAfterBreak="0">
     <w:nsid w:val="18D0221F"/>
     <w:multiLevelType w:val="hybridMultilevel"/>
     <w:tmpl w:val="7812AAB0"/>
@@ -3087,7 +3822,7 @@
       </w:rPr>
     </w:lvl>
   </w:abstractNum>
-  <w:abstractNum w:abstractNumId="2" w15:restartNumberingAfterBreak="0">
+  <w:abstractNum w:abstractNumId="6" w15:restartNumberingAfterBreak="0">
     <w:nsid w:val="1D672DE5"/>
     <w:multiLevelType w:val="hybridMultilevel"/>
     <w:tmpl w:val="CFB2680C"/>
@@ -3200,7 +3935,119 @@
       </w:rPr>
     </w:lvl>
   </w:abstractNum>
-  <w:abstractNum w:abstractNumId="3" w15:restartNumberingAfterBreak="0">
+  <w:abstractNum w:abstractNumId="7" w15:restartNumberingAfterBreak="0">
+    <w:nsid w:val="22816393"/>
+    <w:multiLevelType w:val="hybridMultilevel"/>
+    <w:tmpl w:val="826E26EA"/>
+    <w:lvl w:ilvl="0" w:tplc="AEFEEA64">
+      <w:numFmt w:val="bullet"/>
+      <w:lvlText w:val=""/>
+      <w:lvlJc w:val="left"/>
+      <w:pPr>
+        <w:ind w:left="358" w:hanging="360"/>
+      </w:pPr>
+      <w:rPr>
+        <w:rFonts w:ascii="Arial" w:eastAsia="Arial" w:hAnsi="Arial" w:cs="Arial" w:hint="default"/>
+      </w:rPr>
+    </w:lvl>
+    <w:lvl w:ilvl="1" w:tplc="300A0003" w:tentative="1">
+      <w:start w:val="1"/>
+      <w:numFmt w:val="bullet"/>
+      <w:lvlText w:val="o"/>
+      <w:lvlJc w:val="left"/>
+      <w:pPr>
+        <w:ind w:left="1078" w:hanging="360"/>
+      </w:pPr>
+      <w:rPr>
+        <w:rFonts w:ascii="Courier New" w:hAnsi="Courier New" w:cs="Courier New" w:hint="default"/>
+      </w:rPr>
+    </w:lvl>
+    <w:lvl w:ilvl="2" w:tplc="300A0005" w:tentative="1">
+      <w:start w:val="1"/>
+      <w:numFmt w:val="bullet"/>
+      <w:lvlText w:val=""/>
+      <w:lvlJc w:val="left"/>
+      <w:pPr>
+        <w:ind w:left="1798" w:hanging="360"/>
+      </w:pPr>
+      <w:rPr>
+        <w:rFonts w:ascii="Wingdings" w:hAnsi="Wingdings" w:hint="default"/>
+      </w:rPr>
+    </w:lvl>
+    <w:lvl w:ilvl="3" w:tplc="300A0001" w:tentative="1">
+      <w:start w:val="1"/>
+      <w:numFmt w:val="bullet"/>
+      <w:lvlText w:val=""/>
+      <w:lvlJc w:val="left"/>
+      <w:pPr>
+        <w:ind w:left="2518" w:hanging="360"/>
+      </w:pPr>
+      <w:rPr>
+        <w:rFonts w:ascii="Symbol" w:hAnsi="Symbol" w:hint="default"/>
+      </w:rPr>
+    </w:lvl>
+    <w:lvl w:ilvl="4" w:tplc="300A0003" w:tentative="1">
+      <w:start w:val="1"/>
+      <w:numFmt w:val="bullet"/>
+      <w:lvlText w:val="o"/>
+      <w:lvlJc w:val="left"/>
+      <w:pPr>
+        <w:ind w:left="3238" w:hanging="360"/>
+      </w:pPr>
+      <w:rPr>
+        <w:rFonts w:ascii="Courier New" w:hAnsi="Courier New" w:cs="Courier New" w:hint="default"/>
+      </w:rPr>
+    </w:lvl>
+    <w:lvl w:ilvl="5" w:tplc="300A0005" w:tentative="1">
+      <w:start w:val="1"/>
+      <w:numFmt w:val="bullet"/>
+      <w:lvlText w:val=""/>
+      <w:lvlJc w:val="left"/>
+      <w:pPr>
+        <w:ind w:left="3958" w:hanging="360"/>
+      </w:pPr>
+      <w:rPr>
+        <w:rFonts w:ascii="Wingdings" w:hAnsi="Wingdings" w:hint="default"/>
+      </w:rPr>
+    </w:lvl>
+    <w:lvl w:ilvl="6" w:tplc="300A0001" w:tentative="1">
+      <w:start w:val="1"/>
+      <w:numFmt w:val="bullet"/>
+      <w:lvlText w:val=""/>
+      <w:lvlJc w:val="left"/>
+      <w:pPr>
+        <w:ind w:left="4678" w:hanging="360"/>
+      </w:pPr>
+      <w:rPr>
+        <w:rFonts w:ascii="Symbol" w:hAnsi="Symbol" w:hint="default"/>
+      </w:rPr>
+    </w:lvl>
+    <w:lvl w:ilvl="7" w:tplc="300A0003" w:tentative="1">
+      <w:start w:val="1"/>
+      <w:numFmt w:val="bullet"/>
+      <w:lvlText w:val="o"/>
+      <w:lvlJc w:val="left"/>
+      <w:pPr>
+        <w:ind w:left="5398" w:hanging="360"/>
+      </w:pPr>
+      <w:rPr>
+        <w:rFonts w:ascii="Courier New" w:hAnsi="Courier New" w:cs="Courier New" w:hint="default"/>
+      </w:rPr>
+    </w:lvl>
+    <w:lvl w:ilvl="8" w:tplc="300A0005" w:tentative="1">
+      <w:start w:val="1"/>
+      <w:numFmt w:val="bullet"/>
+      <w:lvlText w:val=""/>
+      <w:lvlJc w:val="left"/>
+      <w:pPr>
+        <w:ind w:left="6118" w:hanging="360"/>
+      </w:pPr>
+      <w:rPr>
+        <w:rFonts w:ascii="Wingdings" w:hAnsi="Wingdings" w:hint="default"/>
+      </w:rPr>
+    </w:lvl>
+  </w:abstractNum>
+  <w:abstractNum w:abstractNumId="8" w15:restartNumberingAfterBreak="0">
     <w:nsid w:val="24B331AE"/>
     <w:multiLevelType w:val="multilevel"/>
     <w:tmpl w:val="5BA4F43C"/>
@@ -3349,7 +4196,7 @@
       </w:rPr>
     </w:lvl>
   </w:abstractNum>
-  <w:abstractNum w:abstractNumId="4" w15:restartNumberingAfterBreak="0">
+  <w:abstractNum w:abstractNumId="9" w15:restartNumberingAfterBreak="0">
     <w:nsid w:val="25F152E1"/>
     <w:multiLevelType w:val="hybridMultilevel"/>
     <w:tmpl w:val="947E39DC"/>
@@ -3462,7 +4309,7 @@
       </w:rPr>
     </w:lvl>
   </w:abstractNum>
-  <w:abstractNum w:abstractNumId="5" w15:restartNumberingAfterBreak="0">
+  <w:abstractNum w:abstractNumId="10" w15:restartNumberingAfterBreak="0">
     <w:nsid w:val="29AE2770"/>
     <w:multiLevelType w:val="hybridMultilevel"/>
     <w:tmpl w:val="7E421378"/>
@@ -3575,7 +4422,7 @@
       </w:rPr>
     </w:lvl>
   </w:abstractNum>
-  <w:abstractNum w:abstractNumId="6" w15:restartNumberingAfterBreak="0">
+  <w:abstractNum w:abstractNumId="11" w15:restartNumberingAfterBreak="0">
     <w:nsid w:val="2F4C3181"/>
     <w:multiLevelType w:val="multilevel"/>
     <w:tmpl w:val="D758DCC4"/>
@@ -3697,7 +4544,120 @@
       </w:rPr>
     </w:lvl>
   </w:abstractNum>
-  <w:abstractNum w:abstractNumId="7" w15:restartNumberingAfterBreak="0">
+  <w:abstractNum w:abstractNumId="12" w15:restartNumberingAfterBreak="0">
+    <w:nsid w:val="31A77EB7"/>
+    <w:multiLevelType w:val="hybridMultilevel"/>
+    <w:tmpl w:val="6EB0B332"/>
+    <w:lvl w:ilvl="0" w:tplc="300A0001">
+      <w:start w:val="1"/>
+      <w:numFmt w:val="bullet"/>
+      <w:lvlText w:val=""/>
+      <w:lvlJc w:val="left"/>
+      <w:pPr>
+        <w:ind w:left="360" w:hanging="360"/>
+      </w:pPr>
+      <w:rPr>
+        <w:rFonts w:ascii="Symbol" w:hAnsi="Symbol" w:hint="default"/>
+      </w:rPr>
+    </w:lvl>
+    <w:lvl w:ilvl="1" w:tplc="FFFFFFFF" w:tentative="1">
+      <w:start w:val="1"/>
+      <w:numFmt w:val="bullet"/>
+      <w:lvlText w:val="o"/>
+      <w:lvlJc w:val="left"/>
+      <w:pPr>
+        <w:ind w:left="1080" w:hanging="360"/>
+      </w:pPr>
+      <w:rPr>
+        <w:rFonts w:ascii="Courier New" w:hAnsi="Courier New" w:cs="Courier New" w:hint="default"/>
+      </w:rPr>
+    </w:lvl>
+    <w:lvl w:ilvl="2" w:tplc="FFFFFFFF" w:tentative="1">
+      <w:start w:val="1"/>
+      <w:numFmt w:val="bullet"/>
+      <w:lvlText w:val=""/>
+      <w:lvlJc w:val="left"/>
+      <w:pPr>
+        <w:ind w:left="1800" w:hanging="360"/>
+      </w:pPr>
+      <w:rPr>
+        <w:rFonts w:ascii="Wingdings" w:hAnsi="Wingdings" w:hint="default"/>
+      </w:rPr>
+    </w:lvl>
+    <w:lvl w:ilvl="3" w:tplc="FFFFFFFF" w:tentative="1">
+      <w:start w:val="1"/>
+      <w:numFmt w:val="bullet"/>
+      <w:lvlText w:val=""/>
+      <w:lvlJc w:val="left"/>
+      <w:pPr>
+        <w:ind w:left="2520" w:hanging="360"/>
+      </w:pPr>
+      <w:rPr>
+        <w:rFonts w:ascii="Symbol" w:hAnsi="Symbol" w:hint="default"/>
+      </w:rPr>
+    </w:lvl>
+    <w:lvl w:ilvl="4" w:tplc="FFFFFFFF" w:tentative="1">
+      <w:start w:val="1"/>
+      <w:numFmt w:val="bullet"/>
+      <w:lvlText w:val="o"/>
+      <w:lvlJc w:val="left"/>
+      <w:pPr>
+        <w:ind w:left="3240" w:hanging="360"/>
+      </w:pPr>
+      <w:rPr>
+        <w:rFonts w:ascii="Courier New" w:hAnsi="Courier New" w:cs="Courier New" w:hint="default"/>
+      </w:rPr>
+    </w:lvl>
+    <w:lvl w:ilvl="5" w:tplc="FFFFFFFF" w:tentative="1">
+      <w:start w:val="1"/>
+      <w:numFmt w:val="bullet"/>
+      <w:lvlText w:val=""/>
+      <w:lvlJc w:val="left"/>
+      <w:pPr>
+        <w:ind w:left="3960" w:hanging="360"/>
+      </w:pPr>
+      <w:rPr>
+        <w:rFonts w:ascii="Wingdings" w:hAnsi="Wingdings" w:hint="default"/>
+      </w:rPr>
+    </w:lvl>
+    <w:lvl w:ilvl="6" w:tplc="FFFFFFFF" w:tentative="1">
+      <w:start w:val="1"/>
+      <w:numFmt w:val="bullet"/>
+      <w:lvlText w:val=""/>
+      <w:lvlJc w:val="left"/>
+      <w:pPr>
+        <w:ind w:left="4680" w:hanging="360"/>
+      </w:pPr>
+      <w:rPr>
+        <w:rFonts w:ascii="Symbol" w:hAnsi="Symbol" w:hint="default"/>
+      </w:rPr>
+    </w:lvl>
+    <w:lvl w:ilvl="7" w:tplc="FFFFFFFF" w:tentative="1">
+      <w:start w:val="1"/>
+      <w:numFmt w:val="bullet"/>
+      <w:lvlText w:val="o"/>
+      <w:lvlJc w:val="left"/>
+      <w:pPr>
+        <w:ind w:left="5400" w:hanging="360"/>
+      </w:pPr>
+      <w:rPr>
+        <w:rFonts w:ascii="Courier New" w:hAnsi="Courier New" w:cs="Courier New" w:hint="default"/>
+      </w:rPr>
+    </w:lvl>
+    <w:lvl w:ilvl="8" w:tplc="FFFFFFFF" w:tentative="1">
+      <w:start w:val="1"/>
+      <w:numFmt w:val="bullet"/>
+      <w:lvlText w:val=""/>
+      <w:lvlJc w:val="left"/>
+      <w:pPr>
+        <w:ind w:left="6120" w:hanging="360"/>
+      </w:pPr>
+      <w:rPr>
+        <w:rFonts w:ascii="Wingdings" w:hAnsi="Wingdings" w:hint="default"/>
+      </w:rPr>
+    </w:lvl>
+  </w:abstractNum>
+  <w:abstractNum w:abstractNumId="13" w15:restartNumberingAfterBreak="0">
     <w:nsid w:val="3482274E"/>
     <w:multiLevelType w:val="hybridMultilevel"/>
     <w:tmpl w:val="93F6F380"/>
@@ -3810,7 +4770,7 @@
       </w:rPr>
     </w:lvl>
   </w:abstractNum>
-  <w:abstractNum w:abstractNumId="8" w15:restartNumberingAfterBreak="0">
+  <w:abstractNum w:abstractNumId="14" w15:restartNumberingAfterBreak="0">
     <w:nsid w:val="36981550"/>
     <w:multiLevelType w:val="hybridMultilevel"/>
     <w:tmpl w:val="A81A9D74"/>
@@ -3923,7 +4883,7 @@
       </w:rPr>
     </w:lvl>
   </w:abstractNum>
-  <w:abstractNum w:abstractNumId="9" w15:restartNumberingAfterBreak="0">
+  <w:abstractNum w:abstractNumId="15" w15:restartNumberingAfterBreak="0">
     <w:nsid w:val="3DB16E66"/>
     <w:multiLevelType w:val="multilevel"/>
     <w:tmpl w:val="210C339C"/>
@@ -4072,7 +5032,7 @@
       </w:rPr>
     </w:lvl>
   </w:abstractNum>
-  <w:abstractNum w:abstractNumId="10" w15:restartNumberingAfterBreak="0">
+  <w:abstractNum w:abstractNumId="16" w15:restartNumberingAfterBreak="0">
     <w:nsid w:val="511964B7"/>
     <w:multiLevelType w:val="multilevel"/>
     <w:tmpl w:val="FDC05C88"/>
@@ -4221,7 +5181,119 @@
       </w:rPr>
     </w:lvl>
   </w:abstractNum>
-  <w:abstractNum w:abstractNumId="11" w15:restartNumberingAfterBreak="0">
+  <w:abstractNum w:abstractNumId="17" w15:restartNumberingAfterBreak="0">
+    <w:nsid w:val="56DD2BEF"/>
+    <w:multiLevelType w:val="hybridMultilevel"/>
+    <w:tmpl w:val="390CEA9C"/>
+    <w:lvl w:ilvl="0" w:tplc="DB0C0C70">
+      <w:numFmt w:val="bullet"/>
+      <w:lvlText w:val="•"/>
+      <w:lvlJc w:val="left"/>
+      <w:pPr>
+        <w:ind w:left="1124" w:hanging="1128"/>
+      </w:pPr>
+      <w:rPr>
+        <w:rFonts w:ascii="Arial" w:eastAsia="Arial" w:hAnsi="Arial" w:cs="Arial" w:hint="default"/>
+      </w:rPr>
+    </w:lvl>
+    <w:lvl w:ilvl="1" w:tplc="300A0003" w:tentative="1">
+      <w:start w:val="1"/>
+      <w:numFmt w:val="bullet"/>
+      <w:lvlText w:val="o"/>
+      <w:lvlJc w:val="left"/>
+      <w:pPr>
+        <w:ind w:left="1438" w:hanging="360"/>
+      </w:pPr>
+      <w:rPr>
+        <w:rFonts w:ascii="Courier New" w:hAnsi="Courier New" w:cs="Courier New" w:hint="default"/>
+      </w:rPr>
+    </w:lvl>
+    <w:lvl w:ilvl="2" w:tplc="300A0005" w:tentative="1">
+      <w:start w:val="1"/>
+      <w:numFmt w:val="bullet"/>
+      <w:lvlText w:val=""/>
+      <w:lvlJc w:val="left"/>
+      <w:pPr>
+        <w:ind w:left="2158" w:hanging="360"/>
+      </w:pPr>
+      <w:rPr>
+        <w:rFonts w:ascii="Wingdings" w:hAnsi="Wingdings" w:hint="default"/>
+      </w:rPr>
+    </w:lvl>
+    <w:lvl w:ilvl="3" w:tplc="300A0001" w:tentative="1">
+      <w:start w:val="1"/>
+      <w:numFmt w:val="bullet"/>
+      <w:lvlText w:val=""/>
+      <w:lvlJc w:val="left"/>
+      <w:pPr>
+        <w:ind w:left="2878" w:hanging="360"/>
+      </w:pPr>
+      <w:rPr>
+        <w:rFonts w:ascii="Symbol" w:hAnsi="Symbol" w:hint="default"/>
+      </w:rPr>
+    </w:lvl>
+    <w:lvl w:ilvl="4" w:tplc="300A0003" w:tentative="1">
+      <w:start w:val="1"/>
+      <w:numFmt w:val="bullet"/>
+      <w:lvlText w:val="o"/>
+      <w:lvlJc w:val="left"/>
+      <w:pPr>
+        <w:ind w:left="3598" w:hanging="360"/>
+      </w:pPr>
+      <w:rPr>
+        <w:rFonts w:ascii="Courier New" w:hAnsi="Courier New" w:cs="Courier New" w:hint="default"/>
+      </w:rPr>
+    </w:lvl>
+    <w:lvl w:ilvl="5" w:tplc="300A0005" w:tentative="1">
+      <w:start w:val="1"/>
+      <w:numFmt w:val="bullet"/>
+      <w:lvlText w:val=""/>
+      <w:lvlJc w:val="left"/>
+      <w:pPr>
+        <w:ind w:left="4318" w:hanging="360"/>
+      </w:pPr>
+      <w:rPr>
+        <w:rFonts w:ascii="Wingdings" w:hAnsi="Wingdings" w:hint="default"/>
+      </w:rPr>
+    </w:lvl>
+    <w:lvl w:ilvl="6" w:tplc="300A0001" w:tentative="1">
+      <w:start w:val="1"/>
+      <w:numFmt w:val="bullet"/>
+      <w:lvlText w:val=""/>
+      <w:lvlJc w:val="left"/>
+      <w:pPr>
+        <w:ind w:left="5038" w:hanging="360"/>
+      </w:pPr>
+      <w:rPr>
+        <w:rFonts w:ascii="Symbol" w:hAnsi="Symbol" w:hint="default"/>
+      </w:rPr>
+    </w:lvl>
+    <w:lvl w:ilvl="7" w:tplc="300A0003" w:tentative="1">
+      <w:start w:val="1"/>
+      <w:numFmt w:val="bullet"/>
+      <w:lvlText w:val="o"/>
+      <w:lvlJc w:val="left"/>
+      <w:pPr>
+        <w:ind w:left="5758" w:hanging="360"/>
+      </w:pPr>
+      <w:rPr>
+        <w:rFonts w:ascii="Courier New" w:hAnsi="Courier New" w:cs="Courier New" w:hint="default"/>
+      </w:rPr>
+    </w:lvl>
+    <w:lvl w:ilvl="8" w:tplc="300A0005" w:tentative="1">
+      <w:start w:val="1"/>
+      <w:numFmt w:val="bullet"/>
+      <w:lvlText w:val=""/>
+      <w:lvlJc w:val="left"/>
+      <w:pPr>
+        <w:ind w:left="6478" w:hanging="360"/>
+      </w:pPr>
+      <w:rPr>
+        <w:rFonts w:ascii="Wingdings" w:hAnsi="Wingdings" w:hint="default"/>
+      </w:rPr>
+    </w:lvl>
+  </w:abstractNum>
+  <w:abstractNum w:abstractNumId="18" w15:restartNumberingAfterBreak="0">
     <w:nsid w:val="5C073752"/>
     <w:multiLevelType w:val="hybridMultilevel"/>
     <w:tmpl w:val="1096A43C"/>
@@ -4334,41 +5406,294 @@
       </w:rPr>
     </w:lvl>
   </w:abstractNum>
+  <w:abstractNum w:abstractNumId="19" w15:restartNumberingAfterBreak="0">
+    <w:nsid w:val="6B9D32AF"/>
+    <w:multiLevelType w:val="hybridMultilevel"/>
+    <w:tmpl w:val="3CB08FEE"/>
+    <w:lvl w:ilvl="0" w:tplc="300A0001">
+      <w:start w:val="1"/>
+      <w:numFmt w:val="bullet"/>
+      <w:lvlText w:val=""/>
+      <w:lvlJc w:val="left"/>
+      <w:pPr>
+        <w:ind w:left="718" w:hanging="360"/>
+      </w:pPr>
+      <w:rPr>
+        <w:rFonts w:ascii="Symbol" w:hAnsi="Symbol" w:hint="default"/>
+      </w:rPr>
+    </w:lvl>
+    <w:lvl w:ilvl="1" w:tplc="300A0003" w:tentative="1">
+      <w:start w:val="1"/>
+      <w:numFmt w:val="bullet"/>
+      <w:lvlText w:val="o"/>
+      <w:lvlJc w:val="left"/>
+      <w:pPr>
+        <w:ind w:left="1438" w:hanging="360"/>
+      </w:pPr>
+      <w:rPr>
+        <w:rFonts w:ascii="Courier New" w:hAnsi="Courier New" w:cs="Courier New" w:hint="default"/>
+      </w:rPr>
+    </w:lvl>
+    <w:lvl w:ilvl="2" w:tplc="300A0005" w:tentative="1">
+      <w:start w:val="1"/>
+      <w:numFmt w:val="bullet"/>
+      <w:lvlText w:val=""/>
+      <w:lvlJc w:val="left"/>
+      <w:pPr>
+        <w:ind w:left="2158" w:hanging="360"/>
+      </w:pPr>
+      <w:rPr>
+        <w:rFonts w:ascii="Wingdings" w:hAnsi="Wingdings" w:hint="default"/>
+      </w:rPr>
+    </w:lvl>
+    <w:lvl w:ilvl="3" w:tplc="300A0001" w:tentative="1">
+      <w:start w:val="1"/>
+      <w:numFmt w:val="bullet"/>
+      <w:lvlText w:val=""/>
+      <w:lvlJc w:val="left"/>
+      <w:pPr>
+        <w:ind w:left="2878" w:hanging="360"/>
+      </w:pPr>
+      <w:rPr>
+        <w:rFonts w:ascii="Symbol" w:hAnsi="Symbol" w:hint="default"/>
+      </w:rPr>
+    </w:lvl>
+    <w:lvl w:ilvl="4" w:tplc="300A0003" w:tentative="1">
+      <w:start w:val="1"/>
+      <w:numFmt w:val="bullet"/>
+      <w:lvlText w:val="o"/>
+      <w:lvlJc w:val="left"/>
+      <w:pPr>
+        <w:ind w:left="3598" w:hanging="360"/>
+      </w:pPr>
+      <w:rPr>
+        <w:rFonts w:ascii="Courier New" w:hAnsi="Courier New" w:cs="Courier New" w:hint="default"/>
+      </w:rPr>
+    </w:lvl>
+    <w:lvl w:ilvl="5" w:tplc="300A0005" w:tentative="1">
+      <w:start w:val="1"/>
+      <w:numFmt w:val="bullet"/>
+      <w:lvlText w:val=""/>
+      <w:lvlJc w:val="left"/>
+      <w:pPr>
+        <w:ind w:left="4318" w:hanging="360"/>
+      </w:pPr>
+      <w:rPr>
+        <w:rFonts w:ascii="Wingdings" w:hAnsi="Wingdings" w:hint="default"/>
+      </w:rPr>
+    </w:lvl>
+    <w:lvl w:ilvl="6" w:tplc="300A0001" w:tentative="1">
+      <w:start w:val="1"/>
+      <w:numFmt w:val="bullet"/>
+      <w:lvlText w:val=""/>
+      <w:lvlJc w:val="left"/>
+      <w:pPr>
+        <w:ind w:left="5038" w:hanging="360"/>
+      </w:pPr>
+      <w:rPr>
+        <w:rFonts w:ascii="Symbol" w:hAnsi="Symbol" w:hint="default"/>
+      </w:rPr>
+    </w:lvl>
+    <w:lvl w:ilvl="7" w:tplc="300A0003" w:tentative="1">
+      <w:start w:val="1"/>
+      <w:numFmt w:val="bullet"/>
+      <w:lvlText w:val="o"/>
+      <w:lvlJc w:val="left"/>
+      <w:pPr>
+        <w:ind w:left="5758" w:hanging="360"/>
+      </w:pPr>
+      <w:rPr>
+        <w:rFonts w:ascii="Courier New" w:hAnsi="Courier New" w:cs="Courier New" w:hint="default"/>
+      </w:rPr>
+    </w:lvl>
+    <w:lvl w:ilvl="8" w:tplc="300A0005" w:tentative="1">
+      <w:start w:val="1"/>
+      <w:numFmt w:val="bullet"/>
+      <w:lvlText w:val=""/>
+      <w:lvlJc w:val="left"/>
+      <w:pPr>
+        <w:ind w:left="6478" w:hanging="360"/>
+      </w:pPr>
+      <w:rPr>
+        <w:rFonts w:ascii="Wingdings" w:hAnsi="Wingdings" w:hint="default"/>
+      </w:rPr>
+    </w:lvl>
+  </w:abstractNum>
+  <w:abstractNum w:abstractNumId="20" w15:restartNumberingAfterBreak="0">
+    <w:nsid w:val="771356BA"/>
+    <w:multiLevelType w:val="hybridMultilevel"/>
+    <w:tmpl w:val="B23E9930"/>
+    <w:lvl w:ilvl="0" w:tplc="300A0001">
+      <w:start w:val="1"/>
+      <w:numFmt w:val="bullet"/>
+      <w:lvlText w:val=""/>
+      <w:lvlJc w:val="left"/>
+      <w:pPr>
+        <w:ind w:left="720" w:hanging="360"/>
+      </w:pPr>
+      <w:rPr>
+        <w:rFonts w:ascii="Symbol" w:hAnsi="Symbol" w:hint="default"/>
+      </w:rPr>
+    </w:lvl>
+    <w:lvl w:ilvl="1" w:tplc="300A0003" w:tentative="1">
+      <w:start w:val="1"/>
+      <w:numFmt w:val="bullet"/>
+      <w:lvlText w:val="o"/>
+      <w:lvlJc w:val="left"/>
+      <w:pPr>
+        <w:ind w:left="1440" w:hanging="360"/>
+      </w:pPr>
+      <w:rPr>
+        <w:rFonts w:ascii="Courier New" w:hAnsi="Courier New" w:cs="Courier New" w:hint="default"/>
+      </w:rPr>
+    </w:lvl>
+    <w:lvl w:ilvl="2" w:tplc="300A0005" w:tentative="1">
+      <w:start w:val="1"/>
+      <w:numFmt w:val="bullet"/>
+      <w:lvlText w:val=""/>
+      <w:lvlJc w:val="left"/>
+      <w:pPr>
+        <w:ind w:left="2160" w:hanging="360"/>
+      </w:pPr>
+      <w:rPr>
+        <w:rFonts w:ascii="Wingdings" w:hAnsi="Wingdings" w:hint="default"/>
+      </w:rPr>
+    </w:lvl>
+    <w:lvl w:ilvl="3" w:tplc="300A0001" w:tentative="1">
+      <w:start w:val="1"/>
+      <w:numFmt w:val="bullet"/>
+      <w:lvlText w:val=""/>
+      <w:lvlJc w:val="left"/>
+      <w:pPr>
+        <w:ind w:left="2880" w:hanging="360"/>
+      </w:pPr>
+      <w:rPr>
+        <w:rFonts w:ascii="Symbol" w:hAnsi="Symbol" w:hint="default"/>
+      </w:rPr>
+    </w:lvl>
+    <w:lvl w:ilvl="4" w:tplc="300A0003" w:tentative="1">
+      <w:start w:val="1"/>
+      <w:numFmt w:val="bullet"/>
+      <w:lvlText w:val="o"/>
+      <w:lvlJc w:val="left"/>
+      <w:pPr>
+        <w:ind w:left="3600" w:hanging="360"/>
+      </w:pPr>
+      <w:rPr>
+        <w:rFonts w:ascii="Courier New" w:hAnsi="Courier New" w:cs="Courier New" w:hint="default"/>
+      </w:rPr>
+    </w:lvl>
+    <w:lvl w:ilvl="5" w:tplc="300A0005" w:tentative="1">
+      <w:start w:val="1"/>
+      <w:numFmt w:val="bullet"/>
+      <w:lvlText w:val=""/>
+      <w:lvlJc w:val="left"/>
+      <w:pPr>
+        <w:ind w:left="4320" w:hanging="360"/>
+      </w:pPr>
+      <w:rPr>
+        <w:rFonts w:ascii="Wingdings" w:hAnsi="Wingdings" w:hint="default"/>
+      </w:rPr>
+    </w:lvl>
+    <w:lvl w:ilvl="6" w:tplc="300A0001" w:tentative="1">
+      <w:start w:val="1"/>
+      <w:numFmt w:val="bullet"/>
+      <w:lvlText w:val=""/>
+      <w:lvlJc w:val="left"/>
+      <w:pPr>
+        <w:ind w:left="5040" w:hanging="360"/>
+      </w:pPr>
+      <w:rPr>
+        <w:rFonts w:ascii="Symbol" w:hAnsi="Symbol" w:hint="default"/>
+      </w:rPr>
+    </w:lvl>
+    <w:lvl w:ilvl="7" w:tplc="300A0003" w:tentative="1">
+      <w:start w:val="1"/>
+      <w:numFmt w:val="bullet"/>
+      <w:lvlText w:val="o"/>
+      <w:lvlJc w:val="left"/>
+      <w:pPr>
+        <w:ind w:left="5760" w:hanging="360"/>
+      </w:pPr>
+      <w:rPr>
+        <w:rFonts w:ascii="Courier New" w:hAnsi="Courier New" w:cs="Courier New" w:hint="default"/>
+      </w:rPr>
+    </w:lvl>
+    <w:lvl w:ilvl="8" w:tplc="300A0005" w:tentative="1">
+      <w:start w:val="1"/>
+      <w:numFmt w:val="bullet"/>
+      <w:lvlText w:val=""/>
+      <w:lvlJc w:val="left"/>
+      <w:pPr>
+        <w:ind w:left="6480" w:hanging="360"/>
+      </w:pPr>
+      <w:rPr>
+        <w:rFonts w:ascii="Wingdings" w:hAnsi="Wingdings" w:hint="default"/>
+      </w:rPr>
+    </w:lvl>
+  </w:abstractNum>
   <w:num w:numId="1" w16cid:durableId="146022980">
+    <w:abstractNumId w:val="11"/>
+  </w:num>
+  <w:num w:numId="2" w16cid:durableId="827331376">
+    <w:abstractNumId w:val="16"/>
+  </w:num>
+  <w:num w:numId="3" w16cid:durableId="477647727">
+    <w:abstractNumId w:val="5"/>
+  </w:num>
+  <w:num w:numId="4" w16cid:durableId="394280871">
+    <w:abstractNumId w:val="15"/>
+  </w:num>
+  <w:num w:numId="5" w16cid:durableId="645938400">
     <w:abstractNumId w:val="6"/>
   </w:num>
-  <w:num w:numId="2" w16cid:durableId="827331376">
-    <w:abstractNumId w:val="10"/>
+  <w:num w:numId="6" w16cid:durableId="346104798">
+    <w:abstractNumId w:val="8"/>
   </w:num>
-  <w:num w:numId="3" w16cid:durableId="477647727">
-    <w:abstractNumId w:val="1"/>
-  </w:num>
-  <w:num w:numId="4" w16cid:durableId="394280871">
+  <w:num w:numId="7" w16cid:durableId="1380472781">
     <w:abstractNumId w:val="9"/>
   </w:num>
-  <w:num w:numId="5" w16cid:durableId="645938400">
-    <w:abstractNumId w:val="2"/>
-  </w:num>
-  <w:num w:numId="6" w16cid:durableId="346104798">
-    <w:abstractNumId w:val="3"/>
-  </w:num>
-  <w:num w:numId="7" w16cid:durableId="1380472781">
-    <w:abstractNumId w:val="4"/>
-  </w:num>
   <w:num w:numId="8" w16cid:durableId="936213996">
-    <w:abstractNumId w:val="5"/>
+    <w:abstractNumId w:val="10"/>
   </w:num>
   <w:num w:numId="9" w16cid:durableId="7757729">
     <w:abstractNumId w:val="0"/>
   </w:num>
   <w:num w:numId="10" w16cid:durableId="453645507">
+    <w:abstractNumId w:val="13"/>
+  </w:num>
+  <w:num w:numId="11" w16cid:durableId="1369451440">
+    <w:abstractNumId w:val="14"/>
+  </w:num>
+  <w:num w:numId="12" w16cid:durableId="2051686733">
+    <w:abstractNumId w:val="18"/>
+  </w:num>
+  <w:num w:numId="13" w16cid:durableId="82339672">
+    <w:abstractNumId w:val="20"/>
+  </w:num>
+  <w:num w:numId="14" w16cid:durableId="1278679694">
+    <w:abstractNumId w:val="19"/>
+  </w:num>
+  <w:num w:numId="15" w16cid:durableId="1573927882">
+    <w:abstractNumId w:val="3"/>
+  </w:num>
+  <w:num w:numId="16" w16cid:durableId="346949098">
+    <w:abstractNumId w:val="1"/>
+  </w:num>
+  <w:num w:numId="17" w16cid:durableId="1079912939">
+    <w:abstractNumId w:val="17"/>
+  </w:num>
+  <w:num w:numId="18" w16cid:durableId="47917384">
     <w:abstractNumId w:val="7"/>
   </w:num>
-  <w:num w:numId="11" w16cid:durableId="1369451440">
-    <w:abstractNumId w:val="8"/>
+  <w:num w:numId="19" w16cid:durableId="294213164">
+    <w:abstractNumId w:val="4"/>
   </w:num>
-  <w:num w:numId="12" w16cid:durableId="2051686733">
-    <w:abstractNumId w:val="11"/>
+  <w:num w:numId="20" w16cid:durableId="635064695">
+    <w:abstractNumId w:val="2"/>
+  </w:num>
+  <w:num w:numId="21" w16cid:durableId="1941795034">
+    <w:abstractNumId w:val="12"/>
   </w:num>
 </w:numbering>
 </file>
@@ -4899,7 +6224,6 @@
   <w:style w:type="character" w:default="1" w:styleId="Fuentedeprrafopredeter">
     <w:name w:val="Default Paragraph Font"/>
     <w:uiPriority w:val="1"/>
-    <w:semiHidden/>
     <w:unhideWhenUsed/>
   </w:style>
   <w:style w:type="table" w:default="1" w:styleId="Tablanormal">
@@ -5464,28 +6788,28 @@
 </file>
 
 <file path=customXml/item1.xml><?xml version="1.0" encoding="utf-8"?>
+<b:Sources xmlns:b="http://schemas.openxmlformats.org/officeDocument/2006/bibliography" xmlns="http://schemas.openxmlformats.org/officeDocument/2006/bibliography" SelectedStyle="\APASixthEditionOfficeOnline.xsl" StyleName="APA" Version="6"/>
+</file>
+
+<file path=customXml/item2.xml><?xml version="1.0" encoding="utf-8"?>
 <go:gDocsCustomXmlDataStorage xmlns:go="http://customooxmlschemas.google.com/" xmlns:r="http://schemas.openxmlformats.org/officeDocument/2006/relationships" uri="GoogleDocsCustomDataVersion2">
   <go:docsCustomData xmlns:go="http://customooxmlschemas.google.com/" roundtripDataSignature="AMtx7mggYUhKk49g/H8X5BkbL6s+5R7Y8g==">CgMxLjA4AHIhMW5Od3c0Q2ZpUFhSUDlKNTdsMU9RcjU5YlIzdFRuZWNz</go:docsCustomData>
 </go:gDocsCustomXmlDataStorage>
 </file>
 
-<file path=customXml/item2.xml><?xml version="1.0" encoding="utf-8"?>
-<b:Sources xmlns:b="http://schemas.openxmlformats.org/officeDocument/2006/bibliography" xmlns="http://schemas.openxmlformats.org/officeDocument/2006/bibliography" SelectedStyle="\APASixthEditionOfficeOnline.xsl" StyleName="APA" Version="6"/>
+<file path=customXml/itemProps1.xml><?xml version="1.0" encoding="utf-8"?>
+<ds:datastoreItem xmlns:ds="http://schemas.openxmlformats.org/officeDocument/2006/customXml" ds:itemID="{BFAA5E25-725C-4B74-B490-94CFECF9F551}">
+  <ds:schemaRefs>
+    <ds:schemaRef ds:uri="http://schemas.openxmlformats.org/officeDocument/2006/bibliography"/>
+  </ds:schemaRefs>
+</ds:datastoreItem>
 </file>
 
-<file path=customXml/itemProps1.xml><?xml version="1.0" encoding="utf-8"?>
+<file path=customXml/itemProps2.xml><?xml version="1.0" encoding="utf-8"?>
 <ds:datastoreItem xmlns:ds="http://schemas.openxmlformats.org/officeDocument/2006/customXml" ds:itemID="{11111111-1234-1234-1234-123412341234}">
   <ds:schemaRefs>
     <ds:schemaRef ds:uri="http://customooxmlschemas.google.com/"/>
     <ds:schemaRef ds:uri="http://schemas.openxmlformats.org/officeDocument/2006/relationships"/>
   </ds:schemaRefs>
 </ds:datastoreItem>
-</file>
-
-<file path=customXml/itemProps2.xml><?xml version="1.0" encoding="utf-8"?>
-<ds:datastoreItem xmlns:ds="http://schemas.openxmlformats.org/officeDocument/2006/customXml" ds:itemID="{BFAA5E25-725C-4B74-B490-94CFECF9F551}">
-  <ds:schemaRefs>
-    <ds:schemaRef ds:uri="http://schemas.openxmlformats.org/officeDocument/2006/bibliography"/>
-  </ds:schemaRefs>
-</ds:datastoreItem>
 </file>
</xml_diff>